<commit_message>
Admin.py, config.py, dataset.py e run.py
Adicionado na última página deste doc, uma pequena explicação do código sobre admin.py, config.py, dataset.py  e run.py. A explicação pode estar incorreta, por isso, é necessário revisão e correção do mesmo.
</commit_message>
<xml_diff>
--- a/Documentação/YoloTestes e VidereApp.docx
+++ b/Documentação/YoloTestes e VidereApp.docx
@@ -1,6 +1,6 @@
 
 <file path=word/document.xml><?xml version="1.0" encoding="utf-8"?>
-<w:document xmlns:wpc="http://schemas.microsoft.com/office/word/2010/wordprocessingCanvas" xmlns:cx="http://schemas.microsoft.com/office/drawing/2014/chartex" xmlns:cx1="http://schemas.microsoft.com/office/drawing/2015/9/8/chartex" xmlns:cx2="http://schemas.microsoft.com/office/drawing/2015/10/21/chartex" xmlns:cx3="http://schemas.microsoft.com/office/drawing/2016/5/9/chartex" xmlns:cx4="http://schemas.microsoft.com/office/drawing/2016/5/10/chartex" xmlns:cx5="http://schemas.microsoft.com/office/drawing/2016/5/11/chartex" xmlns:cx6="http://schemas.microsoft.com/office/drawing/2016/5/12/chartex" xmlns:cx7="http://schemas.microsoft.com/office/drawing/2016/5/13/chartex" xmlns:cx8="http://schemas.microsoft.com/office/drawing/2016/5/14/chartex" xmlns:mc="http://schemas.openxmlformats.org/markup-compatibility/2006" xmlns:aink="http://schemas.microsoft.com/office/drawing/2016/ink" xmlns:am3d="http://schemas.microsoft.com/office/drawing/2017/model3d" xmlns:o="urn:schemas-microsoft-com:office:office" xmlns:r="http://schemas.openxmlformats.org/officeDocument/2006/relationships" xmlns:m="http://schemas.openxmlformats.org/officeDocument/2006/math" xmlns:v="urn:schemas-microsoft-com:vml" xmlns:wp14="http://schemas.microsoft.com/office/word/2010/wordprocessingDrawing" xmlns:wp="http://schemas.openxmlformats.org/drawingml/2006/wordprocessingDrawing" xmlns:w10="urn:schemas-microsoft-com:office:word" xmlns:w="http://schemas.openxmlformats.org/wordprocessingml/2006/main" xmlns:w14="http://schemas.microsoft.com/office/word/2010/wordml" xmlns:w15="http://schemas.microsoft.com/office/word/2012/wordml" xmlns:w16cex="http://schemas.microsoft.com/office/word/2018/wordml/cex" xmlns:w16cid="http://schemas.microsoft.com/office/word/2016/wordml/cid" xmlns:w16="http://schemas.microsoft.com/office/word/2018/wordml" xmlns:w16sdtdh="http://schemas.microsoft.com/office/word/2020/wordml/sdtdatahash" xmlns:w16se="http://schemas.microsoft.com/office/word/2015/wordml/symex" xmlns:wpg="http://schemas.microsoft.com/office/word/2010/wordprocessingGroup" xmlns:wpi="http://schemas.microsoft.com/office/word/2010/wordprocessingInk" xmlns:wne="http://schemas.microsoft.com/office/word/2006/wordml" xmlns:wps="http://schemas.microsoft.com/office/word/2010/wordprocessingShape" mc:Ignorable="w14 w15 w16se w16cid w16 w16cex w16sdtdh wp14">
+<w:document xmlns:wpc="http://schemas.microsoft.com/office/word/2010/wordprocessingCanvas" xmlns:cx="http://schemas.microsoft.com/office/drawing/2014/chartex" xmlns:cx1="http://schemas.microsoft.com/office/drawing/2015/9/8/chartex" xmlns:cx2="http://schemas.microsoft.com/office/drawing/2015/10/21/chartex" xmlns:cx3="http://schemas.microsoft.com/office/drawing/2016/5/9/chartex" xmlns:cx4="http://schemas.microsoft.com/office/drawing/2016/5/10/chartex" xmlns:cx5="http://schemas.microsoft.com/office/drawing/2016/5/11/chartex" xmlns:cx6="http://schemas.microsoft.com/office/drawing/2016/5/12/chartex" xmlns:cx7="http://schemas.microsoft.com/office/drawing/2016/5/13/chartex" xmlns:cx8="http://schemas.microsoft.com/office/drawing/2016/5/14/chartex" xmlns:mc="http://schemas.openxmlformats.org/markup-compatibility/2006" xmlns:aink="http://schemas.microsoft.com/office/drawing/2016/ink" xmlns:am3d="http://schemas.microsoft.com/office/drawing/2017/model3d" xmlns:o="urn:schemas-microsoft-com:office:office" xmlns:r="http://schemas.openxmlformats.org/officeDocument/2006/relationships" xmlns:m="http://schemas.openxmlformats.org/officeDocument/2006/math" xmlns:v="urn:schemas-microsoft-com:vml" xmlns:wp14="http://schemas.microsoft.com/office/word/2010/wordprocessingDrawing" xmlns:wp="http://schemas.openxmlformats.org/drawingml/2006/wordprocessingDrawing" xmlns:w10="urn:schemas-microsoft-com:office:word" xmlns:w="http://schemas.openxmlformats.org/wordprocessingml/2006/main" xmlns:w14="http://schemas.microsoft.com/office/word/2010/wordml" xmlns:w15="http://schemas.microsoft.com/office/word/2012/wordml" xmlns:w16cex="http://schemas.microsoft.com/office/word/2018/wordml/cex" xmlns:w16cid="http://schemas.microsoft.com/office/word/2016/wordml/cid" xmlns:w16="http://schemas.microsoft.com/office/word/2018/wordml" xmlns:w16se="http://schemas.microsoft.com/office/word/2015/wordml/symex" xmlns:wpg="http://schemas.microsoft.com/office/word/2010/wordprocessingGroup" xmlns:wpi="http://schemas.microsoft.com/office/word/2010/wordprocessingInk" xmlns:wne="http://schemas.microsoft.com/office/word/2006/wordml" xmlns:wps="http://schemas.microsoft.com/office/word/2010/wordprocessingShape" mc:Ignorable="w14 w15 w16se w16cid w16 w16cex wp14">
   <w:body>
     <w:p>
       <w:pPr>
@@ -11,46 +11,26 @@
           <w:u w:val="single"/>
         </w:rPr>
       </w:pPr>
-      <w:proofErr w:type="spellStart"/>
       <w:r>
         <w:rPr>
           <w:sz w:val="32"/>
           <w:szCs w:val="32"/>
           <w:u w:val="single"/>
         </w:rPr>
-        <w:t>YoloTestes</w:t>
-      </w:r>
-      <w:proofErr w:type="spellEnd"/>
+        <w:t>YoloTestes e VidereApp</w:t>
+      </w:r>
+    </w:p>
+    <w:p>
+      <w:pPr>
+        <w:rPr>
+          <w:sz w:val="24"/>
+          <w:szCs w:val="24"/>
+        </w:rPr>
+      </w:pPr>
       <w:r>
         <w:rPr>
           <w:sz w:val="32"/>
           <w:szCs w:val="32"/>
-          <w:u w:val="single"/>
-        </w:rPr>
-        <w:t xml:space="preserve"> e </w:t>
-      </w:r>
-      <w:proofErr w:type="spellStart"/>
-      <w:r>
-        <w:rPr>
-          <w:sz w:val="32"/>
-          <w:szCs w:val="32"/>
-          <w:u w:val="single"/>
-        </w:rPr>
-        <w:t>VidereApp</w:t>
-      </w:r>
-      <w:proofErr w:type="spellEnd"/>
-    </w:p>
-    <w:p>
-      <w:pPr>
-        <w:rPr>
-          <w:sz w:val="24"/>
-          <w:szCs w:val="24"/>
-        </w:rPr>
-      </w:pPr>
-      <w:r>
-        <w:rPr>
-          <w:sz w:val="32"/>
-          <w:szCs w:val="32"/>
         </w:rPr>
         <w:tab/>
       </w:r>
@@ -59,71 +39,7 @@
           <w:sz w:val="24"/>
           <w:szCs w:val="24"/>
         </w:rPr>
-        <w:t xml:space="preserve">Numa fase inicial do desenvolvimento do projeto, decidimos começar por experimentar, através de um pequeno programa, o algoritmo de </w:t>
-      </w:r>
-      <w:proofErr w:type="spellStart"/>
-      <w:r>
-        <w:rPr>
-          <w:sz w:val="24"/>
-          <w:szCs w:val="24"/>
-        </w:rPr>
-        <w:t>Deep</w:t>
-      </w:r>
-      <w:proofErr w:type="spellEnd"/>
-      <w:r>
-        <w:rPr>
-          <w:sz w:val="24"/>
-          <w:szCs w:val="24"/>
-        </w:rPr>
-        <w:t xml:space="preserve"> </w:t>
-      </w:r>
-      <w:proofErr w:type="spellStart"/>
-      <w:r>
-        <w:rPr>
-          <w:sz w:val="24"/>
-          <w:szCs w:val="24"/>
-        </w:rPr>
-        <w:t>Learning</w:t>
-      </w:r>
-      <w:proofErr w:type="spellEnd"/>
-      <w:r>
-        <w:rPr>
-          <w:sz w:val="24"/>
-          <w:szCs w:val="24"/>
-        </w:rPr>
-        <w:t xml:space="preserve"> do YOLOv3/Darknet, disponível no GitHub de </w:t>
-      </w:r>
-      <w:proofErr w:type="spellStart"/>
-      <w:r>
-        <w:rPr>
-          <w:sz w:val="24"/>
-          <w:szCs w:val="24"/>
-        </w:rPr>
-        <w:t>pjreddie</w:t>
-      </w:r>
-      <w:proofErr w:type="spellEnd"/>
-      <w:r>
-        <w:rPr>
-          <w:sz w:val="24"/>
-          <w:szCs w:val="24"/>
-        </w:rPr>
-        <w:t xml:space="preserve">, com suporte ao YOLO normal e ao </w:t>
-      </w:r>
-      <w:proofErr w:type="spellStart"/>
-      <w:r>
-        <w:rPr>
-          <w:sz w:val="24"/>
-          <w:szCs w:val="24"/>
-        </w:rPr>
-        <w:t>YOLOtiny</w:t>
-      </w:r>
-      <w:proofErr w:type="spellEnd"/>
-      <w:r>
-        <w:rPr>
-          <w:sz w:val="24"/>
-          <w:szCs w:val="24"/>
-        </w:rPr>
-        <w:t>, para dispositivos mais fracos, como telemóveis ou portáteis com gama U de processador. Este pequeno programa serviu para testar a capacidade do algoritmo em detetar objetos antes de começarmos com o projeto em si. Os resultados que obtivemos nestes testes foram, de forma geral, satisfatórios. Detetamos que o algoritmo deteta com bastante precisão, pessoas, ao ponto de só precisar de uma mão aparecer na câmara para o algoritmo dizer que é uma pessoa. Porém, nestes testes verificou-se que o algoritmo não é tão eficaz em detetar alguns objetos diferentes</w:t>
+        <w:t>Numa fase inicial do desenvolvimento do projeto, decidimos começar por experimentar, através de um pequeno programa, o algoritmo de Deep Learning do YOLOv3/Darknet, disponível no GitHub de pjreddie, com suporte ao YOLO normal e ao YOLOtiny, para dispositivos mais fracos, como telemóveis ou portáteis com gama U de processador. Este pequeno programa serviu para testar a capacidade do algoritmo em detetar objetos antes de começarmos com o projeto em si. Os resultados que obtivemos nestes testes foram, de forma geral, satisfatórios. Detetamos que o algoritmo deteta com bastante precisão, pessoas, ao ponto de só precisar de uma mão aparecer na câmara para o algoritmo dizer que é uma pessoa. Porém, nestes testes verificou-se que o algoritmo não é tão eficaz em detetar alguns objetos diferentes</w:t>
       </w:r>
       <w:r>
         <w:rPr>
@@ -165,71 +81,7 @@
           <w:sz w:val="24"/>
           <w:szCs w:val="24"/>
         </w:rPr>
-        <w:t xml:space="preserve"> bons resultados de precisão, porém a </w:t>
-      </w:r>
-      <w:proofErr w:type="spellStart"/>
-      <w:r>
-        <w:rPr>
-          <w:sz w:val="24"/>
-          <w:szCs w:val="24"/>
-        </w:rPr>
-        <w:t>framerate</w:t>
-      </w:r>
-      <w:proofErr w:type="spellEnd"/>
-      <w:r>
-        <w:rPr>
-          <w:sz w:val="24"/>
-          <w:szCs w:val="24"/>
-        </w:rPr>
-        <w:t xml:space="preserve"> é bastante baixa, </w:t>
-      </w:r>
-      <w:proofErr w:type="gramStart"/>
-      <w:r>
-        <w:rPr>
-          <w:sz w:val="24"/>
-          <w:szCs w:val="24"/>
-        </w:rPr>
-        <w:t>enquanto que</w:t>
-      </w:r>
-      <w:proofErr w:type="gramEnd"/>
-      <w:r>
-        <w:rPr>
-          <w:sz w:val="24"/>
-          <w:szCs w:val="24"/>
-        </w:rPr>
-        <w:t xml:space="preserve"> o </w:t>
-      </w:r>
-      <w:proofErr w:type="spellStart"/>
-      <w:r>
-        <w:rPr>
-          <w:sz w:val="24"/>
-          <w:szCs w:val="24"/>
-        </w:rPr>
-        <w:t>YOLOtiny</w:t>
-      </w:r>
-      <w:proofErr w:type="spellEnd"/>
-      <w:r>
-        <w:rPr>
-          <w:sz w:val="24"/>
-          <w:szCs w:val="24"/>
-        </w:rPr>
-        <w:t xml:space="preserve"> tem uma </w:t>
-      </w:r>
-      <w:proofErr w:type="spellStart"/>
-      <w:r>
-        <w:rPr>
-          <w:sz w:val="24"/>
-          <w:szCs w:val="24"/>
-        </w:rPr>
-        <w:t>framerate</w:t>
-      </w:r>
-      <w:proofErr w:type="spellEnd"/>
-      <w:r>
-        <w:rPr>
-          <w:sz w:val="24"/>
-          <w:szCs w:val="24"/>
-        </w:rPr>
-        <w:t xml:space="preserve"> superior, a eficácia do algoritmo em detetar coisas pode falhar ou a eficácia cair para metade.</w:t>
+        <w:t xml:space="preserve"> bons resultados de precisão, porém a framerate é bastante baixa, enquanto que o YOLOtiny tem uma framerate superior, a eficácia do algoritmo em detetar coisas pode falhar ou a eficácia cair para metade.</w:t>
       </w:r>
       <w:r>
         <w:rPr>
@@ -312,27 +164,7 @@
           <w:sz w:val="24"/>
           <w:szCs w:val="24"/>
         </w:rPr>
-        <w:t xml:space="preserve">Figura 1- Rosto de Ricardo Cardoso a ser reconhecido pelo algoritmo com uma eficácia de 52% usando o </w:t>
-      </w:r>
-      <w:proofErr w:type="spellStart"/>
-      <w:r>
-        <w:rPr>
-          <w:i/>
-          <w:iCs/>
-          <w:sz w:val="24"/>
-          <w:szCs w:val="24"/>
-        </w:rPr>
-        <w:t>YOLOTiny</w:t>
-      </w:r>
-      <w:proofErr w:type="spellEnd"/>
-      <w:r>
-        <w:rPr>
-          <w:i/>
-          <w:iCs/>
-          <w:sz w:val="24"/>
-          <w:szCs w:val="24"/>
-        </w:rPr>
-        <w:t>.</w:t>
+        <w:t>Figura 1- Rosto de Ricardo Cardoso a ser reconhecido pelo algoritmo com uma eficácia de 52% usando o YOLOTiny.</w:t>
       </w:r>
     </w:p>
     <w:p>
@@ -477,23 +309,7 @@
           <w:sz w:val="24"/>
           <w:szCs w:val="24"/>
         </w:rPr>
-        <w:t xml:space="preserve">Figura 3- Rosto de Reinaldo Coelho reconhecido pelo algoritmo usando o </w:t>
-      </w:r>
-      <w:proofErr w:type="spellStart"/>
-      <w:r>
-        <w:rPr>
-          <w:sz w:val="24"/>
-          <w:szCs w:val="24"/>
-        </w:rPr>
-        <w:t>YoloTiny</w:t>
-      </w:r>
-      <w:proofErr w:type="spellEnd"/>
-      <w:r>
-        <w:rPr>
-          <w:sz w:val="24"/>
-          <w:szCs w:val="24"/>
-        </w:rPr>
-        <w:t>. Aqui verifica-se que o algoritmo ainda não consegue reconhecer uma caixa de um videojogo.</w:t>
+        <w:t>Figura 3- Rosto de Reinaldo Coelho reconhecido pelo algoritmo usando o YoloTiny. Aqui verifica-se que o algoritmo ainda não consegue reconhecer uma caixa de um videojogo.</w:t>
       </w:r>
     </w:p>
     <w:p>
@@ -566,23 +382,7 @@
           <w:szCs w:val="24"/>
         </w:rPr>
         <w:lastRenderedPageBreak/>
-        <w:t xml:space="preserve">Figura 4 – Uma nova experiência de Reinaldo Coelho com outra caixa de videojogo mostra a alguma dificuldade do algoritmo em detetar corretamente pessoas em uma caixa. Pode-se ver que o algoritmo consegue reconhecer como uma pessoa o jogador Cristiano Ronaldo, já o jogador Marcus </w:t>
-      </w:r>
-      <w:proofErr w:type="spellStart"/>
-      <w:r>
-        <w:rPr>
-          <w:sz w:val="24"/>
-          <w:szCs w:val="24"/>
-        </w:rPr>
-        <w:t>Rashford</w:t>
-      </w:r>
-      <w:proofErr w:type="spellEnd"/>
-      <w:r>
-        <w:rPr>
-          <w:sz w:val="24"/>
-          <w:szCs w:val="24"/>
-        </w:rPr>
-        <w:t>, o algoritmo reconhece-o como uma garrafa.</w:t>
+        <w:t>Figura 4 – Uma nova experiência de Reinaldo Coelho com outra caixa de videojogo mostra a alguma dificuldade do algoritmo em detetar corretamente pessoas em uma caixa. Pode-se ver que o algoritmo consegue reconhecer como uma pessoa o jogador Cristiano Ronaldo, já o jogador Marcus Rashford, o algoritmo reconhece-o como uma garrafa.</w:t>
       </w:r>
     </w:p>
     <w:p>
@@ -732,40 +532,213 @@
     </w:p>
     <w:p>
       <w:pPr>
-        <w:rPr>
-          <w:sz w:val="24"/>
-          <w:szCs w:val="24"/>
-        </w:rPr>
-      </w:pPr>
-      <w:r>
-        <w:rPr>
-          <w:sz w:val="24"/>
-          <w:szCs w:val="24"/>
-        </w:rPr>
-        <w:t xml:space="preserve">Começando agora a falar do programa em si do projeto, a </w:t>
-      </w:r>
-      <w:proofErr w:type="spellStart"/>
-      <w:r>
-        <w:rPr>
-          <w:sz w:val="24"/>
-          <w:szCs w:val="24"/>
-        </w:rPr>
-        <w:t>VidereApp</w:t>
-      </w:r>
-      <w:proofErr w:type="spellEnd"/>
-      <w:r>
-        <w:rPr>
-          <w:sz w:val="24"/>
-          <w:szCs w:val="24"/>
-        </w:rPr>
-        <w:t xml:space="preserve">, </w:t>
-      </w:r>
-    </w:p>
-    <w:p>
-      <w:pPr>
-        <w:rPr>
-          <w:sz w:val="24"/>
-          <w:szCs w:val="24"/>
+        <w:ind w:firstLine="708"/>
+        <w:rPr>
+          <w:sz w:val="24"/>
+          <w:szCs w:val="24"/>
+        </w:rPr>
+      </w:pPr>
+      <w:r>
+        <w:rPr>
+          <w:sz w:val="24"/>
+          <w:szCs w:val="24"/>
+        </w:rPr>
+        <w:t xml:space="preserve">Começando agora a falar do programa em si do projeto, a VidereApp, </w:t>
+      </w:r>
+      <w:r>
+        <w:rPr>
+          <w:sz w:val="24"/>
+          <w:szCs w:val="24"/>
+        </w:rPr>
+        <w:t>ela contém vários ficheiros no seu código para o seu funcionamento. Entre os arquivos Python temos a app.py, camara.py, carregarFicheiros.py, dataset.py, config.py, galeria.py, novaCamara.py, run.py, utilizador.py e videredb.py. O config.py, é apenas o arquivo para correr o programa, a VidereApp, com a porta e a flag de debug configurada no código.  Já o config.py, serve para configurar o programa para fazer as suas ligações, onde a porta da aplicação é 5000 e a flag de debug é True, os parâmetros do YOLO que vão ser utilizados, sendo a escolha pré-definida é o YOLO</w:t>
+      </w:r>
+      <w:r>
+        <w:rPr>
+          <w:sz w:val="24"/>
+          <w:szCs w:val="24"/>
+        </w:rPr>
+        <w:t xml:space="preserve"> normal para o Path e para o PathWeights, caso seja usada uma máquina de menor potência, estes parâmetros tem de ser alterados para o Tiny YOLO que passa a ser yolo/yolov3-tiny.cfg e yolo/yolov3-tiny.weights invés de yolo/yolov3.cfg e yolo/yolov3.weights, já o outro parâmetro, o yoloDataset, está selecionado o </w:t>
+      </w:r>
+      <w:r>
+        <w:rPr>
+          <w:sz w:val="24"/>
+          <w:szCs w:val="24"/>
+        </w:rPr>
+        <w:lastRenderedPageBreak/>
+        <w:t xml:space="preserve">coco.names, disponível no GitHub de pjreddie, que é um dataset do YOLO que contém 80 objetos, como pessoas, bicicletas ou sofás. Também neste ficheiro está a configuração da base de dados utilizada, no PostgreSQL com psycopg2, um adaptador do PostgreSQL para a linguagem Python e a sessão </w:t>
+      </w:r>
+      <w:r>
+        <w:rPr>
+          <w:sz w:val="24"/>
+          <w:szCs w:val="24"/>
+        </w:rPr>
+        <w:t xml:space="preserve">da chave. </w:t>
+      </w:r>
+    </w:p>
+    <w:p>
+      <w:pPr>
+        <w:ind w:firstLine="708"/>
+        <w:rPr>
+          <w:sz w:val="24"/>
+          <w:szCs w:val="24"/>
+        </w:rPr>
+      </w:pPr>
+      <w:r>
+        <w:rPr>
+          <w:sz w:val="24"/>
+          <w:szCs w:val="24"/>
+        </w:rPr>
+        <w:t>O dataset.py está ligado ao dataset do YOLO, o coco.names, o classes e classes_cores são duas arrays, uma que mostra as classes de nomes dos objetos com o ID e o nome e a outra que vai mostra a cor do quadrado da deteção do objeto através do YOLOv3 por OpenCV. Já as cores estão escolhidas num array de nome “cores” sob a forma de RGB. Segue-se uma pequena função quando o programa abre o dataset que irá mudar a cor do quadrado de deteção do objeto por cada 10 objetos diferentes identificados, havendo 80 objetos neste dataset, haverá 8 cores disponíveis.</w:t>
+      </w:r>
+    </w:p>
+    <w:p>
+      <w:pPr>
+        <w:ind w:firstLine="708"/>
+        <w:rPr>
+          <w:sz w:val="24"/>
+          <w:szCs w:val="24"/>
+        </w:rPr>
+      </w:pPr>
+      <w:r>
+        <w:rPr>
+          <w:sz w:val="24"/>
+          <w:szCs w:val="24"/>
+        </w:rPr>
+        <w:t>No admin.py, foram feitos alguns imports diretamente do Flask como request, Response, Blueprint, render_template e url_for, e o redirect através de um import do werkzeug.utils, além de imports que estão no código do app.py e do videredb.py. O Blueprint é um conceito que o Flask usa para a realização de componentes de aplicação e suportar padrões comuns dentro de uma aplicação ou entre aplicações [1]. O Blueprint aqui feito no admin.py vai mostrar a página web do administrador</w:t>
+      </w:r>
+      <w:r>
+        <w:rPr>
+          <w:sz w:val="24"/>
+          <w:szCs w:val="24"/>
+        </w:rPr>
+        <w:t>, seguindo-se no código, processos de routing para mapear os objetos de uma tabela e os métodos de Post. Get. Put e Delete como ações que o administrador pode ter na base de dados. Na função janelaAdmin se o user_id estiver na app.session, poderá haver requisito de método de Post, Put ou Delete. Caso ocorra alguma destas situações, vai ocorrer um pass, que é basicamente</w:t>
+      </w:r>
+      <w:r>
+        <w:rPr>
+          <w:sz w:val="24"/>
+          <w:szCs w:val="24"/>
+        </w:rPr>
+        <w:t xml:space="preserve"> </w:t>
+      </w:r>
+      <w:r>
+        <w:rPr>
+          <w:sz w:val="24"/>
+          <w:szCs w:val="24"/>
+        </w:rPr>
+        <w:t xml:space="preserve">um null, onde nada vai ocorrer. Se não ocorrer nenhuma destas situações, o newTabela vai chamar o selectTabela do videredb.py </w:t>
+      </w:r>
+      <w:r>
+        <w:rPr>
+          <w:sz w:val="24"/>
+          <w:szCs w:val="24"/>
+        </w:rPr>
+        <w:t xml:space="preserve">dando depois um return ao template renderizado com o ficheiro HTML do admin, as tabelas </w:t>
+      </w:r>
+      <w:r>
+        <w:rPr>
+          <w:sz w:val="24"/>
+          <w:szCs w:val="24"/>
+        </w:rPr>
+        <w:t xml:space="preserve">classificadas e a tabela selecionada para alteração de valores, segue-se, por fim, um último return que redireciona o URL </w:t>
+      </w:r>
+      <w:r>
+        <w:rPr>
+          <w:sz w:val="24"/>
+          <w:szCs w:val="24"/>
+        </w:rPr>
+        <w:t>para o login</w:t>
+      </w:r>
+      <w:r>
+        <w:rPr>
+          <w:sz w:val="24"/>
+          <w:szCs w:val="24"/>
+          <w:highlight w:val="yellow"/>
+        </w:rPr>
+        <w:t>. (Pode estar tudo incorreto, até porque ainda não meti o PostgreSQL em funcionamento)</w:t>
+      </w:r>
+      <w:r>
+        <w:rPr>
+          <w:sz w:val="24"/>
+          <w:szCs w:val="24"/>
+        </w:rPr>
+        <w:t xml:space="preserve"> </w:t>
+      </w:r>
+      <w:r>
+        <w:rPr>
+          <w:sz w:val="24"/>
+          <w:szCs w:val="24"/>
+        </w:rPr>
+        <w:t xml:space="preserve"> </w:t>
+      </w:r>
+    </w:p>
+    <w:p>
+      <w:pPr>
+        <w:ind w:firstLine="708"/>
+        <w:rPr>
+          <w:sz w:val="24"/>
+          <w:szCs w:val="24"/>
+        </w:rPr>
+      </w:pPr>
+    </w:p>
+    <w:p>
+      <w:pPr>
+        <w:ind w:firstLine="708"/>
+        <w:rPr>
+          <w:sz w:val="24"/>
+          <w:szCs w:val="24"/>
+          <w:lang w:val="en-US"/>
+        </w:rPr>
+      </w:pPr>
+      <w:r>
+        <w:rPr>
+          <w:sz w:val="24"/>
+          <w:szCs w:val="24"/>
+          <w:lang w:val="en-US"/>
+        </w:rPr>
+        <w:t xml:space="preserve">[1] </w:t>
+      </w:r>
+      <w:hyperlink r:id="rId10" w:history="1">
+        <w:r>
+          <w:rPr>
+            <w:rStyle w:val="Hiperligao"/>
+            <w:sz w:val="24"/>
+            <w:szCs w:val="24"/>
+            <w:lang w:val="en-US"/>
+          </w:rPr>
+          <w:t>https://flask.palletsprojects.com/en/2.0.x/blueprints/</w:t>
+        </w:r>
+      </w:hyperlink>
+      <w:r>
+        <w:rPr>
+          <w:sz w:val="24"/>
+          <w:szCs w:val="24"/>
+          <w:lang w:val="en-US"/>
+        </w:rPr>
+        <w:t xml:space="preserve"> </w:t>
+      </w:r>
+      <w:r>
+        <w:rPr>
+          <w:sz w:val="24"/>
+          <w:szCs w:val="24"/>
+          <w:lang w:val="en-US"/>
+        </w:rPr>
+        <w:t>, Modular Appl</w:t>
+      </w:r>
+      <w:r>
+        <w:rPr>
+          <w:sz w:val="24"/>
+          <w:szCs w:val="24"/>
+          <w:lang w:val="en-US"/>
+        </w:rPr>
+        <w:t>ications with Blueprints, consultado a 9 de julho de 2021.</w:t>
+      </w:r>
+    </w:p>
+    <w:p>
+      <w:pPr>
+        <w:rPr>
+          <w:sz w:val="24"/>
+          <w:szCs w:val="24"/>
+          <w:lang w:val="en-US"/>
         </w:rPr>
       </w:pPr>
     </w:p>
@@ -780,7 +753,7 @@
 </file>
 
 <file path=word/styles.xml><?xml version="1.0" encoding="utf-8"?>
-<w:styles xmlns:mc="http://schemas.openxmlformats.org/markup-compatibility/2006" xmlns:r="http://schemas.openxmlformats.org/officeDocument/2006/relationships" xmlns:w="http://schemas.openxmlformats.org/wordprocessingml/2006/main" xmlns:w14="http://schemas.microsoft.com/office/word/2010/wordml" xmlns:w15="http://schemas.microsoft.com/office/word/2012/wordml" xmlns:w16cex="http://schemas.microsoft.com/office/word/2018/wordml/cex" xmlns:w16cid="http://schemas.microsoft.com/office/word/2016/wordml/cid" xmlns:w16="http://schemas.microsoft.com/office/word/2018/wordml" xmlns:w16sdtdh="http://schemas.microsoft.com/office/word/2020/wordml/sdtdatahash" xmlns:w16se="http://schemas.microsoft.com/office/word/2015/wordml/symex" mc:Ignorable="w14 w15 w16se w16cid w16 w16cex w16sdtdh">
+<w:styles xmlns:mc="http://schemas.openxmlformats.org/markup-compatibility/2006" xmlns:r="http://schemas.openxmlformats.org/officeDocument/2006/relationships" xmlns:w="http://schemas.openxmlformats.org/wordprocessingml/2006/main" xmlns:w14="http://schemas.microsoft.com/office/word/2010/wordml" xmlns:w15="http://schemas.microsoft.com/office/word/2012/wordml" xmlns:w16cex="http://schemas.microsoft.com/office/word/2018/wordml/cex" xmlns:w16cid="http://schemas.microsoft.com/office/word/2016/wordml/cid" xmlns:w16="http://schemas.microsoft.com/office/word/2018/wordml" xmlns:w16se="http://schemas.microsoft.com/office/word/2015/wordml/symex" mc:Ignorable="w14 w15 w16se w16cid w16 w16cex">
   <w:docDefaults>
     <w:rPrDefault>
       <w:rPr>
@@ -1205,6 +1178,29 @@
     <w:semiHidden/>
     <w:unhideWhenUsed/>
   </w:style>
+  <w:style w:type="character" w:styleId="Hiperligao">
+    <w:name w:val="Hyperlink"/>
+    <w:basedOn w:val="Tipodeletrapredefinidodopargrafo"/>
+    <w:uiPriority w:val="99"/>
+    <w:unhideWhenUsed/>
+    <w:rsid w:val="00C7243E"/>
+    <w:rPr>
+      <w:color w:val="0563C1" w:themeColor="hyperlink"/>
+      <w:u w:val="single"/>
+    </w:rPr>
+  </w:style>
+  <w:style w:type="character" w:styleId="MenoNoResolvida">
+    <w:name w:val="Unresolved Mention"/>
+    <w:basedOn w:val="Tipodeletrapredefinidodopargrafo"/>
+    <w:uiPriority w:val="99"/>
+    <w:semiHidden/>
+    <w:unhideWhenUsed/>
+    <w:rsid w:val="00C7243E"/>
+    <w:rPr>
+      <w:color w:val="605E5C"/>
+      <w:shd w:val="clear" w:color="auto" w:fill="E1DFDD"/>
+    </w:rPr>
+  </w:style>
 </w:styles>
 </file>
 

</xml_diff>